<commit_message>
docs(email_gemeente): updated email contents
</commit_message>
<xml_diff>
--- a/docs/email_gemeente.docx
+++ b/docs/email_gemeente.docx
@@ -1,6 +1,6 @@
 
 <file path=word/document.xml><?xml version="1.0" encoding="utf-8"?>
-<w:document xmlns:wpc="http://schemas.microsoft.com/office/word/2010/wordprocessingCanvas" xmlns:cx="http://schemas.microsoft.com/office/drawing/2014/chartex" xmlns:cx1="http://schemas.microsoft.com/office/drawing/2015/9/8/chartex" xmlns:cx2="http://schemas.microsoft.com/office/drawing/2015/10/21/chartex" xmlns:cx3="http://schemas.microsoft.com/office/drawing/2016/5/9/chartex" xmlns:cx4="http://schemas.microsoft.com/office/drawing/2016/5/10/chartex" xmlns:cx5="http://schemas.microsoft.com/office/drawing/2016/5/11/chartex" xmlns:mc="http://schemas.openxmlformats.org/markup-compatibility/2006" xmlns:o="urn:schemas-microsoft-com:office:office" xmlns:r="http://schemas.openxmlformats.org/officeDocument/2006/relationships" xmlns:m="http://schemas.openxmlformats.org/officeDocument/2006/math" xmlns:v="urn:schemas-microsoft-com:vml" xmlns:wp14="http://schemas.microsoft.com/office/word/2010/wordprocessingDrawing" xmlns:wp="http://schemas.openxmlformats.org/drawingml/2006/wordprocessingDrawing" xmlns:w10="urn:schemas-microsoft-com:office:word" xmlns:w="http://schemas.openxmlformats.org/wordprocessingml/2006/main" xmlns:w14="http://schemas.microsoft.com/office/word/2010/wordml" xmlns:w15="http://schemas.microsoft.com/office/word/2012/wordml" xmlns:w16se="http://schemas.microsoft.com/office/word/2015/wordml/symex" xmlns:wpg="http://schemas.microsoft.com/office/word/2010/wordprocessingGroup" xmlns:wpi="http://schemas.microsoft.com/office/word/2010/wordprocessingInk" xmlns:wne="http://schemas.microsoft.com/office/word/2006/wordml" xmlns:wps="http://schemas.microsoft.com/office/word/2010/wordprocessingShape" mc:Ignorable="w14 w15 w16se wp14">
+<w:document xmlns:wpc="http://schemas.microsoft.com/office/word/2010/wordprocessingCanvas" xmlns:cx="http://schemas.microsoft.com/office/drawing/2014/chartex" xmlns:cx1="http://schemas.microsoft.com/office/drawing/2015/9/8/chartex" xmlns:cx2="http://schemas.microsoft.com/office/drawing/2015/10/21/chartex" xmlns:cx3="http://schemas.microsoft.com/office/drawing/2016/5/9/chartex" xmlns:cx4="http://schemas.microsoft.com/office/drawing/2016/5/10/chartex" xmlns:cx5="http://schemas.microsoft.com/office/drawing/2016/5/11/chartex" xmlns:cx6="http://schemas.microsoft.com/office/drawing/2016/5/12/chartex" xmlns:cx7="http://schemas.microsoft.com/office/drawing/2016/5/13/chartex" xmlns:cx8="http://schemas.microsoft.com/office/drawing/2016/5/14/chartex" xmlns:mc="http://schemas.openxmlformats.org/markup-compatibility/2006" xmlns:o="urn:schemas-microsoft-com:office:office" xmlns:r="http://schemas.openxmlformats.org/officeDocument/2006/relationships" xmlns:m="http://schemas.openxmlformats.org/officeDocument/2006/math" xmlns:v="urn:schemas-microsoft-com:vml" xmlns:wp14="http://schemas.microsoft.com/office/word/2010/wordprocessingDrawing" xmlns:wp="http://schemas.openxmlformats.org/drawingml/2006/wordprocessingDrawing" xmlns:w10="urn:schemas-microsoft-com:office:word" xmlns:w="http://schemas.openxmlformats.org/wordprocessingml/2006/main" xmlns:w14="http://schemas.microsoft.com/office/word/2010/wordml" xmlns:w15="http://schemas.microsoft.com/office/word/2012/wordml" xmlns:w16se="http://schemas.microsoft.com/office/word/2015/wordml/symex" xmlns:wpg="http://schemas.microsoft.com/office/word/2010/wordprocessingGroup" xmlns:wpi="http://schemas.microsoft.com/office/word/2010/wordprocessingInk" xmlns:wne="http://schemas.microsoft.com/office/word/2006/wordml" xmlns:wps="http://schemas.microsoft.com/office/word/2010/wordprocessingShape" mc:Ignorable="w14 w15 w16se wp14">
   <w:body>
     <w:p>
       <w:r>
@@ -10,36 +10,50 @@
     <w:p/>
     <w:p>
       <w:r>
-        <w:t xml:space="preserve">Wij zijn een groep van 5 studenten van </w:t>
-      </w:r>
-      <w:proofErr w:type="spellStart"/>
-      <w:r>
-        <w:t>Fontys</w:t>
-      </w:r>
-      <w:proofErr w:type="spellEnd"/>
-      <w:r>
-        <w:t xml:space="preserve"> Venlo en volgen de minor Research &amp; </w:t>
-      </w:r>
-      <w:proofErr w:type="spellStart"/>
-      <w:r>
-        <w:t>Innovation</w:t>
-      </w:r>
-      <w:proofErr w:type="spellEnd"/>
-      <w:r>
-        <w:t xml:space="preserve">. Voor deze minor moesten we een innoverend project kiezen. Uiteindelijk hebben we een project bedacht binnen Venlo. Ons project heeft als doel om het huidige afval ophaal systeem te verbeteren. In ons scenario willen wij door middel van Internet of </w:t>
-      </w:r>
-      <w:proofErr w:type="spellStart"/>
-      <w:r>
-        <w:t>Things</w:t>
-      </w:r>
-      <w:proofErr w:type="spellEnd"/>
-      <w:r>
-        <w:t xml:space="preserve">, een uiterst moderne methodiek, de ondergrondse afvalcontainers verbinden met een centraal systeem. Dit systeem moet er uiteindelijk voor zorgen dat lege containers niet onnodig worden geleegd, en dat veelvuldig gebruikte containers op tijd geleegd worden. </w:t>
+        <w:t>Wij zijn een groep van 5 studenten van Fontys Venlo</w:t>
+      </w:r>
+      <w:r>
+        <w:t>. Wij</w:t>
+      </w:r>
+      <w:r>
+        <w:t xml:space="preserve"> volgen de minor Research &amp; Innovation.</w:t>
+      </w:r>
+      <w:r>
+        <w:t xml:space="preserve"> Bij deze minor was het de bedoeling dat wij een innoverend project kozen, waarbij wij nieuwe </w:t>
+      </w:r>
+      <w:r>
+        <w:t>technologieën</w:t>
+      </w:r>
+      <w:r>
+        <w:t xml:space="preserve"> gebruikten om bestaande producten te verbeteren. </w:t>
+      </w:r>
+      <w:r>
+        <w:t xml:space="preserve"> Uiteindelijk hebben we een project bedacht binnen Venlo. Ons project heeft als doel om het huidige afva</w:t>
+      </w:r>
+      <w:r>
+        <w:t>lverwerkings</w:t>
+      </w:r>
+      <w:r>
+        <w:t>systeem te verbeteren. In ons scenario willen wij door middel van Internet of Things, een uiterst moderne methodiek, de ondergrondse afvalcontainers verbinden met een centraal systeem. Dit systeem moet er uiteindelijk voor zorgen dat lege containers niet onnodig worden geleegd, en dat veelvuldig gebruikte containers op tijd geleegd worden</w:t>
+      </w:r>
+      <w:r>
+        <w:t>.</w:t>
       </w:r>
     </w:p>
     <w:p>
       <w:r>
-        <w:t>Om onze casus te completeren, zouden wij graag een afspraak met U maken om enkele vragen te stellen.</w:t>
+        <w:t>Om ons project zo goed mogelijk te kunnen uitvoeren,</w:t>
+      </w:r>
+      <w:r>
+        <w:t xml:space="preserve"> zouden wij graag een afspraak met U maken om enkele vragen te stellen</w:t>
+      </w:r>
+      <w:r>
+        <w:t xml:space="preserve"> over de huidige situatie in Venlo</w:t>
+      </w:r>
+      <w:bookmarkStart w:id="0" w:name="_GoBack"/>
+      <w:bookmarkEnd w:id="0"/>
+      <w:r>
+        <w:t>.</w:t>
       </w:r>
     </w:p>
     <w:p/>
@@ -50,45 +64,14 @@
     </w:p>
     <w:p/>
     <w:p>
-      <w:proofErr w:type="spellStart"/>
-      <w:r>
-        <w:t>Herm</w:t>
-      </w:r>
-      <w:proofErr w:type="spellEnd"/>
-      <w:r>
-        <w:t xml:space="preserve"> </w:t>
-      </w:r>
-      <w:proofErr w:type="spellStart"/>
-      <w:r>
-        <w:t>Lecluse</w:t>
-      </w:r>
-      <w:proofErr w:type="spellEnd"/>
-      <w:r>
-        <w:t xml:space="preserve">, Mike </w:t>
-      </w:r>
-      <w:proofErr w:type="spellStart"/>
-      <w:r>
-        <w:t>Schatorje</w:t>
-      </w:r>
-      <w:proofErr w:type="spellEnd"/>
-      <w:r>
-        <w:t xml:space="preserve">, Loek </w:t>
-      </w:r>
-      <w:proofErr w:type="spellStart"/>
-      <w:r>
-        <w:t>Ehren</w:t>
-      </w:r>
-      <w:proofErr w:type="spellEnd"/>
-      <w:r>
-        <w:t xml:space="preserve">, Simone </w:t>
-      </w:r>
-      <w:proofErr w:type="spellStart"/>
-      <w:r>
-        <w:t>Francesconi</w:t>
-      </w:r>
-      <w:proofErr w:type="spellEnd"/>
-      <w:r>
-        <w:t xml:space="preserve"> &amp; Rick van Osch</w:t>
+      <w:r>
+        <w:t xml:space="preserve">Herm Lecluse, </w:t>
+      </w:r>
+      <w:r>
+        <w:t xml:space="preserve">Mike Schatorje, </w:t>
+      </w:r>
+      <w:r>
+        <w:t>Loek Ehren, Simone Francesconi &amp; Rick van Osch</w:t>
       </w:r>
     </w:p>
     <w:p>
@@ -100,8 +83,6 @@
       <w:pPr>
         <w:ind w:firstLine="708"/>
       </w:pPr>
-      <w:bookmarkStart w:id="0" w:name="_GoBack"/>
-      <w:bookmarkEnd w:id="0"/>
     </w:p>
     <w:sectPr>
       <w:pgSz w:w="11906" w:h="16838"/>
@@ -506,17 +487,17 @@
     <w:lsdException w:name="Smart Hyperlink" w:semiHidden="1" w:unhideWhenUsed="1"/>
     <w:lsdException w:name="Hashtag" w:semiHidden="1" w:unhideWhenUsed="1"/>
   </w:latentStyles>
-  <w:style w:type="paragraph" w:default="1" w:styleId="Standaard">
+  <w:style w:type="paragraph" w:default="1" w:styleId="Normal">
     <w:name w:val="Normal"/>
     <w:qFormat/>
   </w:style>
-  <w:style w:type="character" w:default="1" w:styleId="Standaardalinea-lettertype">
+  <w:style w:type="character" w:default="1" w:styleId="DefaultParagraphFont">
     <w:name w:val="Default Paragraph Font"/>
     <w:uiPriority w:val="1"/>
     <w:semiHidden/>
     <w:unhideWhenUsed/>
   </w:style>
-  <w:style w:type="table" w:default="1" w:styleId="Standaardtabel">
+  <w:style w:type="table" w:default="1" w:styleId="TableNormal">
     <w:name w:val="Normal Table"/>
     <w:uiPriority w:val="99"/>
     <w:semiHidden/>
@@ -531,7 +512,7 @@
       </w:tblCellMar>
     </w:tblPr>
   </w:style>
-  <w:style w:type="numbering" w:default="1" w:styleId="Geenlijst">
+  <w:style w:type="numbering" w:default="1" w:styleId="NoList">
     <w:name w:val="No List"/>
     <w:uiPriority w:val="99"/>
     <w:semiHidden/>

</xml_diff>